<commit_message>
Finished all the algorithm. Happa new year. 2019
</commit_message>
<xml_diff>
--- a/word/20151910042-刘鹏-AG实验05-欧拉图判断与寻找欧拉回路.docx
+++ b/word/20151910042-刘鹏-AG实验05-欧拉图判断与寻找欧拉回路.docx
@@ -258,16 +258,7 @@
                 <w:rStyle w:val="ad"/>
                 <w:rFonts w:hint="eastAsia"/>
               </w:rPr>
-              <w:t>信息与</w:t>
-            </w:r>
-            <w:bookmarkStart w:id="0" w:name="_GoBack"/>
-            <w:bookmarkEnd w:id="0"/>
-            <w:r>
-              <w:rPr>
-                <w:rStyle w:val="ad"/>
-                <w:rFonts w:hint="eastAsia"/>
-              </w:rPr>
-              <w:t>计算科学</w:t>
+              <w:t>信息与计算科学</w:t>
             </w:r>
           </w:p>
         </w:tc>
@@ -402,15 +393,10 @@
                 <w:rStyle w:val="ad"/>
                 <w:rFonts w:hint="eastAsia"/>
               </w:rPr>
-              <w:t>2</w:t>
-            </w:r>
-            <w:r>
-              <w:rPr>
-                <w:rStyle w:val="ad"/>
-                <w:rFonts w:hint="eastAsia"/>
-              </w:rPr>
-              <w:t>5</w:t>
-            </w:r>
+              <w:t>31</w:t>
+            </w:r>
+            <w:bookmarkStart w:id="0" w:name="_GoBack"/>
+            <w:bookmarkEnd w:id="0"/>
           </w:p>
         </w:tc>
       </w:tr>
@@ -9309,7 +9295,7 @@
 </file>
 
 <file path=customXml/itemProps1.xml><?xml version="1.0" encoding="utf-8"?>
-<ds:datastoreItem xmlns:ds="http://schemas.openxmlformats.org/officeDocument/2006/customXml" ds:itemID="{A16CE892-AD70-4A9D-86BA-45C3A9E395F7}">
+<ds:datastoreItem xmlns:ds="http://schemas.openxmlformats.org/officeDocument/2006/customXml" ds:itemID="{24802363-FEAE-41B5-B5CB-1300C24759E6}">
   <ds:schemaRefs>
     <ds:schemaRef ds:uri="http://schemas.openxmlformats.org/officeDocument/2006/bibliography"/>
   </ds:schemaRefs>

</xml_diff>

<commit_message>
Finished report-05: Eulerian circuit
</commit_message>
<xml_diff>
--- a/word/20151910042-刘鹏-AG实验05-欧拉图判断与寻找欧拉回路.docx
+++ b/word/20151910042-刘鹏-AG实验05-欧拉图判断与寻找欧拉回路.docx
@@ -920,14 +920,14 @@
         <w:rPr>
           <w:rFonts w:hint="eastAsia"/>
         </w:rPr>
-        <w:t>简单链过图</w:t>
+        <w:t>简单链过</w:t>
       </w:r>
       <w:proofErr w:type="gramEnd"/>
       <w:r>
         <w:rPr>
           <w:rFonts w:hint="eastAsia"/>
         </w:rPr>
-        <w:t>的每条边一次并且仅仅一次，则称这个链为欧拉链（</w:t>
+        <w:t>图的每条边一次并且仅仅一次，则称这个链为欧拉链（</w:t>
       </w:r>
       <w:r>
         <w:rPr>
@@ -3775,9 +3775,6 @@
     <w:p>
       <w:pPr>
         <w:pStyle w:val="1"/>
-        <w:rPr>
-          <w:rFonts w:hint="eastAsia"/>
-        </w:rPr>
       </w:pPr>
       <w:r>
         <w:rPr>
@@ -3788,6 +3785,17 @@
     </w:p>
     <w:p>
       <w:pPr>
+        <w:pStyle w:val="2"/>
+        <w:rPr>
+          <w:rFonts w:hint="eastAsia"/>
+        </w:rPr>
+      </w:pPr>
+      <w:r>
+        <w:t>运行结果</w:t>
+      </w:r>
+    </w:p>
+    <w:p>
+      <w:pPr>
         <w:ind w:firstLineChars="200" w:firstLine="480"/>
       </w:pPr>
       <w:r>
@@ -3801,9 +3809,6 @@
       <w:pPr>
         <w:spacing w:line="240" w:lineRule="atLeast"/>
         <w:jc w:val="center"/>
-        <w:rPr>
-          <w:rFonts w:hint="eastAsia"/>
-        </w:rPr>
       </w:pPr>
       <w:r>
         <w:rPr>
@@ -3850,8 +3855,17 @@
     </w:p>
     <w:p>
       <w:pPr>
-        <w:ind w:firstLineChars="200" w:firstLine="480"/>
-      </w:pPr>
+        <w:pStyle w:val="2"/>
+        <w:rPr>
+          <w:rFonts w:hint="eastAsia"/>
+        </w:rPr>
+      </w:pPr>
+      <w:r>
+        <w:rPr>
+          <w:rFonts w:hint="eastAsia"/>
+        </w:rPr>
+        <w:t>程序代码</w:t>
+      </w:r>
     </w:p>
     <w:p>
       <w:pPr>
@@ -3907,8 +3921,6 @@
         </w:rPr>
         <w:t>，具体代码参见相应的文件夹</w:t>
       </w:r>
-      <w:bookmarkStart w:id="0" w:name="_GoBack"/>
-      <w:bookmarkEnd w:id="0"/>
       <w:r>
         <w:rPr>
           <w:rFonts w:hint="eastAsia"/>
@@ -3919,9 +3931,6 @@
     <w:p>
       <w:pPr>
         <w:ind w:firstLineChars="200" w:firstLine="480"/>
-        <w:rPr>
-          <w:rFonts w:hint="eastAsia"/>
-        </w:rPr>
       </w:pPr>
     </w:p>
     <w:tbl>
@@ -3940,8 +3949,8 @@
         <w:tblLook w:val="04A0" w:firstRow="1" w:lastRow="0" w:firstColumn="1" w:lastColumn="0" w:noHBand="0" w:noVBand="1"/>
       </w:tblPr>
       <w:tblGrid>
-        <w:gridCol w:w="576"/>
-        <w:gridCol w:w="10764"/>
+        <w:gridCol w:w="612"/>
+        <w:gridCol w:w="10728"/>
       </w:tblGrid>
       <w:tr>
         <w:tc>
@@ -3952,168 +3961,294 @@
           <w:p>
             <w:pPr>
               <w:spacing w:line="280" w:lineRule="exact"/>
-            </w:pPr>
-            <w:r>
+              <w:rPr>
+                <w:rFonts w:ascii="Consolas" w:hAnsi="Consolas"/>
+              </w:rPr>
+            </w:pPr>
+            <w:r>
+              <w:rPr>
+                <w:rFonts w:ascii="Consolas" w:hAnsi="Consolas"/>
+              </w:rPr>
               <w:t>1</w:t>
             </w:r>
           </w:p>
           <w:p>
             <w:pPr>
               <w:spacing w:line="280" w:lineRule="exact"/>
-            </w:pPr>
-            <w:r>
+              <w:rPr>
+                <w:rFonts w:ascii="Consolas" w:hAnsi="Consolas"/>
+              </w:rPr>
+            </w:pPr>
+            <w:r>
+              <w:rPr>
+                <w:rFonts w:ascii="Consolas" w:hAnsi="Consolas"/>
+              </w:rPr>
               <w:t>2</w:t>
             </w:r>
           </w:p>
           <w:p>
             <w:pPr>
               <w:spacing w:line="280" w:lineRule="exact"/>
-            </w:pPr>
-            <w:r>
+              <w:rPr>
+                <w:rFonts w:ascii="Consolas" w:hAnsi="Consolas"/>
+              </w:rPr>
+            </w:pPr>
+            <w:r>
+              <w:rPr>
+                <w:rFonts w:ascii="Consolas" w:hAnsi="Consolas"/>
+              </w:rPr>
               <w:t>3</w:t>
             </w:r>
           </w:p>
           <w:p>
             <w:pPr>
               <w:spacing w:line="280" w:lineRule="exact"/>
-            </w:pPr>
-            <w:r>
+              <w:rPr>
+                <w:rFonts w:ascii="Consolas" w:hAnsi="Consolas"/>
+              </w:rPr>
+            </w:pPr>
+            <w:r>
+              <w:rPr>
+                <w:rFonts w:ascii="Consolas" w:hAnsi="Consolas"/>
+              </w:rPr>
               <w:t>4</w:t>
             </w:r>
           </w:p>
           <w:p>
             <w:pPr>
               <w:spacing w:line="280" w:lineRule="exact"/>
-            </w:pPr>
-            <w:r>
+              <w:rPr>
+                <w:rFonts w:ascii="Consolas" w:hAnsi="Consolas"/>
+              </w:rPr>
+            </w:pPr>
+            <w:r>
+              <w:rPr>
+                <w:rFonts w:ascii="Consolas" w:hAnsi="Consolas"/>
+              </w:rPr>
               <w:t>5</w:t>
             </w:r>
           </w:p>
           <w:p>
             <w:pPr>
               <w:spacing w:line="280" w:lineRule="exact"/>
-            </w:pPr>
-            <w:r>
+              <w:rPr>
+                <w:rFonts w:ascii="Consolas" w:hAnsi="Consolas"/>
+              </w:rPr>
+            </w:pPr>
+            <w:r>
+              <w:rPr>
+                <w:rFonts w:ascii="Consolas" w:hAnsi="Consolas"/>
+              </w:rPr>
               <w:t>6</w:t>
             </w:r>
           </w:p>
           <w:p>
             <w:pPr>
               <w:spacing w:line="280" w:lineRule="exact"/>
-            </w:pPr>
-            <w:r>
+              <w:rPr>
+                <w:rFonts w:ascii="Consolas" w:hAnsi="Consolas"/>
+              </w:rPr>
+            </w:pPr>
+            <w:r>
+              <w:rPr>
+                <w:rFonts w:ascii="Consolas" w:hAnsi="Consolas"/>
+              </w:rPr>
               <w:t>7</w:t>
             </w:r>
           </w:p>
           <w:p>
             <w:pPr>
               <w:spacing w:line="280" w:lineRule="exact"/>
-            </w:pPr>
-            <w:r>
+              <w:rPr>
+                <w:rFonts w:ascii="Consolas" w:hAnsi="Consolas"/>
+              </w:rPr>
+            </w:pPr>
+            <w:r>
+              <w:rPr>
+                <w:rFonts w:ascii="Consolas" w:hAnsi="Consolas"/>
+              </w:rPr>
               <w:t>8</w:t>
             </w:r>
           </w:p>
           <w:p>
             <w:pPr>
               <w:spacing w:line="280" w:lineRule="exact"/>
-            </w:pPr>
-            <w:r>
+              <w:rPr>
+                <w:rFonts w:ascii="Consolas" w:hAnsi="Consolas"/>
+              </w:rPr>
+            </w:pPr>
+            <w:r>
+              <w:rPr>
+                <w:rFonts w:ascii="Consolas" w:hAnsi="Consolas"/>
+              </w:rPr>
               <w:t>9</w:t>
             </w:r>
           </w:p>
           <w:p>
             <w:pPr>
               <w:spacing w:line="280" w:lineRule="exact"/>
-            </w:pPr>
-            <w:r>
+              <w:rPr>
+                <w:rFonts w:ascii="Consolas" w:hAnsi="Consolas"/>
+              </w:rPr>
+            </w:pPr>
+            <w:r>
+              <w:rPr>
+                <w:rFonts w:ascii="Consolas" w:hAnsi="Consolas"/>
+              </w:rPr>
               <w:t>10</w:t>
             </w:r>
           </w:p>
           <w:p>
             <w:pPr>
               <w:spacing w:line="280" w:lineRule="exact"/>
-            </w:pPr>
-            <w:r>
+              <w:rPr>
+                <w:rFonts w:ascii="Consolas" w:hAnsi="Consolas"/>
+              </w:rPr>
+            </w:pPr>
+            <w:r>
+              <w:rPr>
+                <w:rFonts w:ascii="Consolas" w:hAnsi="Consolas"/>
+              </w:rPr>
               <w:t>11</w:t>
             </w:r>
           </w:p>
           <w:p>
             <w:pPr>
               <w:spacing w:line="280" w:lineRule="exact"/>
-            </w:pPr>
-            <w:r>
+              <w:rPr>
+                <w:rFonts w:ascii="Consolas" w:hAnsi="Consolas"/>
+              </w:rPr>
+            </w:pPr>
+            <w:r>
+              <w:rPr>
+                <w:rFonts w:ascii="Consolas" w:hAnsi="Consolas"/>
+              </w:rPr>
               <w:t>12</w:t>
             </w:r>
           </w:p>
           <w:p>
             <w:pPr>
               <w:spacing w:line="280" w:lineRule="exact"/>
-            </w:pPr>
-            <w:r>
+              <w:rPr>
+                <w:rFonts w:ascii="Consolas" w:hAnsi="Consolas"/>
+              </w:rPr>
+            </w:pPr>
+            <w:r>
+              <w:rPr>
+                <w:rFonts w:ascii="Consolas" w:hAnsi="Consolas"/>
+              </w:rPr>
               <w:t>13</w:t>
             </w:r>
           </w:p>
           <w:p>
             <w:pPr>
               <w:spacing w:line="280" w:lineRule="exact"/>
-            </w:pPr>
-            <w:r>
+              <w:rPr>
+                <w:rFonts w:ascii="Consolas" w:hAnsi="Consolas"/>
+              </w:rPr>
+            </w:pPr>
+            <w:r>
+              <w:rPr>
+                <w:rFonts w:ascii="Consolas" w:hAnsi="Consolas"/>
+              </w:rPr>
               <w:t>14</w:t>
             </w:r>
           </w:p>
           <w:p>
             <w:pPr>
               <w:spacing w:line="280" w:lineRule="exact"/>
-            </w:pPr>
-            <w:r>
+              <w:rPr>
+                <w:rFonts w:ascii="Consolas" w:hAnsi="Consolas"/>
+              </w:rPr>
+            </w:pPr>
+            <w:r>
+              <w:rPr>
+                <w:rFonts w:ascii="Consolas" w:hAnsi="Consolas"/>
+              </w:rPr>
               <w:t>15</w:t>
             </w:r>
           </w:p>
           <w:p>
             <w:pPr>
               <w:spacing w:line="280" w:lineRule="exact"/>
-            </w:pPr>
-            <w:r>
+              <w:rPr>
+                <w:rFonts w:ascii="Consolas" w:hAnsi="Consolas"/>
+              </w:rPr>
+            </w:pPr>
+            <w:r>
+              <w:rPr>
+                <w:rFonts w:ascii="Consolas" w:hAnsi="Consolas"/>
+              </w:rPr>
               <w:t>16</w:t>
             </w:r>
           </w:p>
           <w:p>
             <w:pPr>
               <w:spacing w:line="280" w:lineRule="exact"/>
-            </w:pPr>
-            <w:r>
+              <w:rPr>
+                <w:rFonts w:ascii="Consolas" w:hAnsi="Consolas"/>
+              </w:rPr>
+            </w:pPr>
+            <w:r>
+              <w:rPr>
+                <w:rFonts w:ascii="Consolas" w:hAnsi="Consolas"/>
+              </w:rPr>
               <w:t>17</w:t>
             </w:r>
           </w:p>
           <w:p>
             <w:pPr>
               <w:spacing w:line="280" w:lineRule="exact"/>
-            </w:pPr>
-            <w:r>
+              <w:rPr>
+                <w:rFonts w:ascii="Consolas" w:hAnsi="Consolas"/>
+              </w:rPr>
+            </w:pPr>
+            <w:r>
+              <w:rPr>
+                <w:rFonts w:ascii="Consolas" w:hAnsi="Consolas"/>
+              </w:rPr>
               <w:t>18</w:t>
             </w:r>
           </w:p>
           <w:p>
             <w:pPr>
               <w:spacing w:line="280" w:lineRule="exact"/>
-            </w:pPr>
-            <w:r>
+              <w:rPr>
+                <w:rFonts w:ascii="Consolas" w:hAnsi="Consolas"/>
+              </w:rPr>
+            </w:pPr>
+            <w:r>
+              <w:rPr>
+                <w:rFonts w:ascii="Consolas" w:hAnsi="Consolas"/>
+              </w:rPr>
               <w:t>19</w:t>
             </w:r>
           </w:p>
           <w:p>
             <w:pPr>
               <w:spacing w:line="280" w:lineRule="exact"/>
-            </w:pPr>
-            <w:r>
+              <w:rPr>
+                <w:rFonts w:ascii="Consolas" w:hAnsi="Consolas"/>
+              </w:rPr>
+            </w:pPr>
+            <w:r>
+              <w:rPr>
+                <w:rFonts w:ascii="Consolas" w:hAnsi="Consolas"/>
+              </w:rPr>
               <w:t>20</w:t>
             </w:r>
           </w:p>
           <w:p>
             <w:pPr>
               <w:spacing w:line="280" w:lineRule="exact"/>
-            </w:pPr>
-            <w:r>
+              <w:rPr>
+                <w:rFonts w:ascii="Consolas" w:hAnsi="Consolas"/>
+              </w:rPr>
+            </w:pPr>
+            <w:r>
+              <w:rPr>
+                <w:rFonts w:ascii="Consolas" w:hAnsi="Consolas"/>
+              </w:rPr>
               <w:lastRenderedPageBreak/>
               <w:t>21</w:t>
             </w:r>
@@ -4121,392 +4256,686 @@
           <w:p>
             <w:pPr>
               <w:spacing w:line="280" w:lineRule="exact"/>
-            </w:pPr>
-            <w:r>
+              <w:rPr>
+                <w:rFonts w:ascii="Consolas" w:hAnsi="Consolas"/>
+              </w:rPr>
+            </w:pPr>
+            <w:r>
+              <w:rPr>
+                <w:rFonts w:ascii="Consolas" w:hAnsi="Consolas"/>
+              </w:rPr>
               <w:t>22</w:t>
             </w:r>
           </w:p>
           <w:p>
             <w:pPr>
               <w:spacing w:line="280" w:lineRule="exact"/>
-            </w:pPr>
-            <w:r>
+              <w:rPr>
+                <w:rFonts w:ascii="Consolas" w:hAnsi="Consolas"/>
+              </w:rPr>
+            </w:pPr>
+            <w:r>
+              <w:rPr>
+                <w:rFonts w:ascii="Consolas" w:hAnsi="Consolas"/>
+              </w:rPr>
               <w:t>23</w:t>
             </w:r>
           </w:p>
           <w:p>
             <w:pPr>
               <w:spacing w:line="280" w:lineRule="exact"/>
-            </w:pPr>
-            <w:r>
+              <w:rPr>
+                <w:rFonts w:ascii="Consolas" w:hAnsi="Consolas"/>
+              </w:rPr>
+            </w:pPr>
+            <w:r>
+              <w:rPr>
+                <w:rFonts w:ascii="Consolas" w:hAnsi="Consolas"/>
+              </w:rPr>
               <w:t>24</w:t>
             </w:r>
           </w:p>
           <w:p>
             <w:pPr>
               <w:spacing w:line="280" w:lineRule="exact"/>
-            </w:pPr>
-            <w:r>
+              <w:rPr>
+                <w:rFonts w:ascii="Consolas" w:hAnsi="Consolas"/>
+              </w:rPr>
+            </w:pPr>
+            <w:r>
+              <w:rPr>
+                <w:rFonts w:ascii="Consolas" w:hAnsi="Consolas"/>
+              </w:rPr>
               <w:t>25</w:t>
             </w:r>
           </w:p>
           <w:p>
             <w:pPr>
               <w:spacing w:line="280" w:lineRule="exact"/>
-            </w:pPr>
-            <w:r>
+              <w:rPr>
+                <w:rFonts w:ascii="Consolas" w:hAnsi="Consolas"/>
+              </w:rPr>
+            </w:pPr>
+            <w:r>
+              <w:rPr>
+                <w:rFonts w:ascii="Consolas" w:hAnsi="Consolas"/>
+              </w:rPr>
               <w:t>26</w:t>
             </w:r>
           </w:p>
           <w:p>
             <w:pPr>
               <w:spacing w:line="280" w:lineRule="exact"/>
-            </w:pPr>
-            <w:r>
+              <w:rPr>
+                <w:rFonts w:ascii="Consolas" w:hAnsi="Consolas"/>
+              </w:rPr>
+            </w:pPr>
+            <w:r>
+              <w:rPr>
+                <w:rFonts w:ascii="Consolas" w:hAnsi="Consolas"/>
+              </w:rPr>
               <w:t>27</w:t>
             </w:r>
           </w:p>
           <w:p>
             <w:pPr>
               <w:spacing w:line="280" w:lineRule="exact"/>
-            </w:pPr>
-            <w:r>
+              <w:rPr>
+                <w:rFonts w:ascii="Consolas" w:hAnsi="Consolas"/>
+              </w:rPr>
+            </w:pPr>
+            <w:r>
+              <w:rPr>
+                <w:rFonts w:ascii="Consolas" w:hAnsi="Consolas"/>
+              </w:rPr>
               <w:t>28</w:t>
             </w:r>
           </w:p>
           <w:p>
             <w:pPr>
               <w:spacing w:line="280" w:lineRule="exact"/>
-            </w:pPr>
-            <w:r>
+              <w:rPr>
+                <w:rFonts w:ascii="Consolas" w:hAnsi="Consolas"/>
+              </w:rPr>
+            </w:pPr>
+            <w:r>
+              <w:rPr>
+                <w:rFonts w:ascii="Consolas" w:hAnsi="Consolas"/>
+              </w:rPr>
               <w:t>29</w:t>
             </w:r>
           </w:p>
           <w:p>
             <w:pPr>
               <w:spacing w:line="280" w:lineRule="exact"/>
-            </w:pPr>
-            <w:r>
+              <w:rPr>
+                <w:rFonts w:ascii="Consolas" w:hAnsi="Consolas"/>
+              </w:rPr>
+            </w:pPr>
+            <w:r>
+              <w:rPr>
+                <w:rFonts w:ascii="Consolas" w:hAnsi="Consolas"/>
+              </w:rPr>
               <w:t>30</w:t>
             </w:r>
           </w:p>
           <w:p>
             <w:pPr>
               <w:spacing w:line="280" w:lineRule="exact"/>
-            </w:pPr>
-            <w:r>
+              <w:rPr>
+                <w:rFonts w:ascii="Consolas" w:hAnsi="Consolas"/>
+              </w:rPr>
+            </w:pPr>
+            <w:r>
+              <w:rPr>
+                <w:rFonts w:ascii="Consolas" w:hAnsi="Consolas"/>
+              </w:rPr>
               <w:t>31</w:t>
             </w:r>
           </w:p>
           <w:p>
             <w:pPr>
               <w:spacing w:line="280" w:lineRule="exact"/>
-            </w:pPr>
-            <w:r>
+              <w:rPr>
+                <w:rFonts w:ascii="Consolas" w:hAnsi="Consolas"/>
+              </w:rPr>
+            </w:pPr>
+            <w:r>
+              <w:rPr>
+                <w:rFonts w:ascii="Consolas" w:hAnsi="Consolas"/>
+              </w:rPr>
               <w:t>32</w:t>
             </w:r>
           </w:p>
           <w:p>
             <w:pPr>
               <w:spacing w:line="280" w:lineRule="exact"/>
-            </w:pPr>
-            <w:r>
+              <w:rPr>
+                <w:rFonts w:ascii="Consolas" w:hAnsi="Consolas"/>
+              </w:rPr>
+            </w:pPr>
+            <w:r>
+              <w:rPr>
+                <w:rFonts w:ascii="Consolas" w:hAnsi="Consolas"/>
+              </w:rPr>
               <w:t>33</w:t>
             </w:r>
           </w:p>
           <w:p>
             <w:pPr>
               <w:spacing w:line="280" w:lineRule="exact"/>
-            </w:pPr>
-            <w:r>
+              <w:rPr>
+                <w:rFonts w:ascii="Consolas" w:hAnsi="Consolas"/>
+              </w:rPr>
+            </w:pPr>
+            <w:r>
+              <w:rPr>
+                <w:rFonts w:ascii="Consolas" w:hAnsi="Consolas"/>
+              </w:rPr>
               <w:t>34</w:t>
             </w:r>
           </w:p>
           <w:p>
             <w:pPr>
               <w:spacing w:line="280" w:lineRule="exact"/>
-            </w:pPr>
-            <w:r>
+              <w:rPr>
+                <w:rFonts w:ascii="Consolas" w:hAnsi="Consolas"/>
+              </w:rPr>
+            </w:pPr>
+            <w:r>
+              <w:rPr>
+                <w:rFonts w:ascii="Consolas" w:hAnsi="Consolas"/>
+              </w:rPr>
               <w:t>35</w:t>
             </w:r>
           </w:p>
           <w:p>
             <w:pPr>
               <w:spacing w:line="280" w:lineRule="exact"/>
-            </w:pPr>
-            <w:r>
+              <w:rPr>
+                <w:rFonts w:ascii="Consolas" w:hAnsi="Consolas"/>
+              </w:rPr>
+            </w:pPr>
+            <w:r>
+              <w:rPr>
+                <w:rFonts w:ascii="Consolas" w:hAnsi="Consolas"/>
+              </w:rPr>
               <w:t>36</w:t>
             </w:r>
           </w:p>
           <w:p>
             <w:pPr>
               <w:spacing w:line="280" w:lineRule="exact"/>
-            </w:pPr>
-            <w:r>
+              <w:rPr>
+                <w:rFonts w:ascii="Consolas" w:hAnsi="Consolas"/>
+              </w:rPr>
+            </w:pPr>
+            <w:r>
+              <w:rPr>
+                <w:rFonts w:ascii="Consolas" w:hAnsi="Consolas"/>
+              </w:rPr>
               <w:t>37</w:t>
             </w:r>
           </w:p>
           <w:p>
             <w:pPr>
               <w:spacing w:line="280" w:lineRule="exact"/>
-            </w:pPr>
-            <w:r>
+              <w:rPr>
+                <w:rFonts w:ascii="Consolas" w:hAnsi="Consolas"/>
+              </w:rPr>
+            </w:pPr>
+            <w:r>
+              <w:rPr>
+                <w:rFonts w:ascii="Consolas" w:hAnsi="Consolas"/>
+              </w:rPr>
               <w:t>38</w:t>
             </w:r>
           </w:p>
           <w:p>
             <w:pPr>
               <w:spacing w:line="280" w:lineRule="exact"/>
-            </w:pPr>
-            <w:r>
+              <w:rPr>
+                <w:rFonts w:ascii="Consolas" w:hAnsi="Consolas"/>
+              </w:rPr>
+            </w:pPr>
+            <w:r>
+              <w:rPr>
+                <w:rFonts w:ascii="Consolas" w:hAnsi="Consolas"/>
+              </w:rPr>
               <w:t>39</w:t>
             </w:r>
           </w:p>
           <w:p>
             <w:pPr>
               <w:spacing w:line="280" w:lineRule="exact"/>
-            </w:pPr>
-            <w:r>
+              <w:rPr>
+                <w:rFonts w:ascii="Consolas" w:hAnsi="Consolas"/>
+              </w:rPr>
+            </w:pPr>
+            <w:r>
+              <w:rPr>
+                <w:rFonts w:ascii="Consolas" w:hAnsi="Consolas"/>
+              </w:rPr>
               <w:t>40</w:t>
             </w:r>
           </w:p>
           <w:p>
             <w:pPr>
               <w:spacing w:line="280" w:lineRule="exact"/>
-            </w:pPr>
-            <w:r>
+              <w:rPr>
+                <w:rFonts w:ascii="Consolas" w:hAnsi="Consolas"/>
+              </w:rPr>
+            </w:pPr>
+            <w:r>
+              <w:rPr>
+                <w:rFonts w:ascii="Consolas" w:hAnsi="Consolas"/>
+              </w:rPr>
               <w:t>41</w:t>
             </w:r>
           </w:p>
           <w:p>
             <w:pPr>
               <w:spacing w:line="280" w:lineRule="exact"/>
-            </w:pPr>
-            <w:r>
+              <w:rPr>
+                <w:rFonts w:ascii="Consolas" w:hAnsi="Consolas"/>
+              </w:rPr>
+            </w:pPr>
+            <w:r>
+              <w:rPr>
+                <w:rFonts w:ascii="Consolas" w:hAnsi="Consolas"/>
+              </w:rPr>
               <w:t>42</w:t>
             </w:r>
           </w:p>
           <w:p>
             <w:pPr>
               <w:spacing w:line="280" w:lineRule="exact"/>
-            </w:pPr>
-            <w:r>
+              <w:rPr>
+                <w:rFonts w:ascii="Consolas" w:hAnsi="Consolas"/>
+              </w:rPr>
+            </w:pPr>
+            <w:r>
+              <w:rPr>
+                <w:rFonts w:ascii="Consolas" w:hAnsi="Consolas"/>
+              </w:rPr>
               <w:t>43</w:t>
             </w:r>
           </w:p>
           <w:p>
             <w:pPr>
               <w:spacing w:line="280" w:lineRule="exact"/>
-            </w:pPr>
-            <w:r>
+              <w:rPr>
+                <w:rFonts w:ascii="Consolas" w:hAnsi="Consolas"/>
+              </w:rPr>
+            </w:pPr>
+            <w:r>
+              <w:rPr>
+                <w:rFonts w:ascii="Consolas" w:hAnsi="Consolas"/>
+              </w:rPr>
               <w:t>44</w:t>
             </w:r>
           </w:p>
           <w:p>
             <w:pPr>
               <w:spacing w:line="280" w:lineRule="exact"/>
-            </w:pPr>
-            <w:r>
+              <w:rPr>
+                <w:rFonts w:ascii="Consolas" w:hAnsi="Consolas"/>
+              </w:rPr>
+            </w:pPr>
+            <w:r>
+              <w:rPr>
+                <w:rFonts w:ascii="Consolas" w:hAnsi="Consolas"/>
+              </w:rPr>
               <w:t>45</w:t>
             </w:r>
           </w:p>
           <w:p>
             <w:pPr>
               <w:spacing w:line="280" w:lineRule="exact"/>
-            </w:pPr>
-            <w:r>
+              <w:rPr>
+                <w:rFonts w:ascii="Consolas" w:hAnsi="Consolas"/>
+              </w:rPr>
+            </w:pPr>
+            <w:r>
+              <w:rPr>
+                <w:rFonts w:ascii="Consolas" w:hAnsi="Consolas"/>
+              </w:rPr>
               <w:t>46</w:t>
             </w:r>
           </w:p>
           <w:p>
             <w:pPr>
               <w:spacing w:line="280" w:lineRule="exact"/>
-            </w:pPr>
-            <w:r>
+              <w:rPr>
+                <w:rFonts w:ascii="Consolas" w:hAnsi="Consolas"/>
+              </w:rPr>
+            </w:pPr>
+            <w:r>
+              <w:rPr>
+                <w:rFonts w:ascii="Consolas" w:hAnsi="Consolas"/>
+              </w:rPr>
               <w:t>47</w:t>
             </w:r>
           </w:p>
           <w:p>
             <w:pPr>
               <w:spacing w:line="280" w:lineRule="exact"/>
-            </w:pPr>
-            <w:r>
+              <w:rPr>
+                <w:rFonts w:ascii="Consolas" w:hAnsi="Consolas"/>
+              </w:rPr>
+            </w:pPr>
+            <w:r>
+              <w:rPr>
+                <w:rFonts w:ascii="Consolas" w:hAnsi="Consolas"/>
+              </w:rPr>
               <w:t>48</w:t>
             </w:r>
           </w:p>
           <w:p>
             <w:pPr>
               <w:spacing w:line="280" w:lineRule="exact"/>
-            </w:pPr>
-            <w:r>
+              <w:rPr>
+                <w:rFonts w:ascii="Consolas" w:hAnsi="Consolas"/>
+              </w:rPr>
+            </w:pPr>
+            <w:r>
+              <w:rPr>
+                <w:rFonts w:ascii="Consolas" w:hAnsi="Consolas"/>
+              </w:rPr>
               <w:t>49</w:t>
             </w:r>
           </w:p>
           <w:p>
             <w:pPr>
               <w:spacing w:line="280" w:lineRule="exact"/>
-            </w:pPr>
-            <w:r>
+              <w:rPr>
+                <w:rFonts w:ascii="Consolas" w:hAnsi="Consolas"/>
+              </w:rPr>
+            </w:pPr>
+            <w:r>
+              <w:rPr>
+                <w:rFonts w:ascii="Consolas" w:hAnsi="Consolas"/>
+              </w:rPr>
               <w:t>50</w:t>
             </w:r>
           </w:p>
           <w:p>
             <w:pPr>
               <w:spacing w:line="280" w:lineRule="exact"/>
-            </w:pPr>
-            <w:r>
+              <w:rPr>
+                <w:rFonts w:ascii="Consolas" w:hAnsi="Consolas"/>
+              </w:rPr>
+            </w:pPr>
+            <w:r>
+              <w:rPr>
+                <w:rFonts w:ascii="Consolas" w:hAnsi="Consolas"/>
+              </w:rPr>
               <w:t>51</w:t>
             </w:r>
           </w:p>
           <w:p>
             <w:pPr>
               <w:spacing w:line="280" w:lineRule="exact"/>
-            </w:pPr>
-            <w:r>
+              <w:rPr>
+                <w:rFonts w:ascii="Consolas" w:hAnsi="Consolas"/>
+              </w:rPr>
+            </w:pPr>
+            <w:r>
+              <w:rPr>
+                <w:rFonts w:ascii="Consolas" w:hAnsi="Consolas"/>
+              </w:rPr>
               <w:t>52</w:t>
             </w:r>
           </w:p>
           <w:p>
             <w:pPr>
               <w:spacing w:line="280" w:lineRule="exact"/>
-            </w:pPr>
-            <w:r>
+              <w:rPr>
+                <w:rFonts w:ascii="Consolas" w:hAnsi="Consolas"/>
+              </w:rPr>
+            </w:pPr>
+            <w:r>
+              <w:rPr>
+                <w:rFonts w:ascii="Consolas" w:hAnsi="Consolas"/>
+              </w:rPr>
               <w:t>53</w:t>
             </w:r>
           </w:p>
           <w:p>
             <w:pPr>
               <w:spacing w:line="280" w:lineRule="exact"/>
-            </w:pPr>
-            <w:r>
+              <w:rPr>
+                <w:rFonts w:ascii="Consolas" w:hAnsi="Consolas"/>
+              </w:rPr>
+            </w:pPr>
+            <w:r>
+              <w:rPr>
+                <w:rFonts w:ascii="Consolas" w:hAnsi="Consolas"/>
+              </w:rPr>
               <w:t>54</w:t>
             </w:r>
           </w:p>
           <w:p>
             <w:pPr>
               <w:spacing w:line="280" w:lineRule="exact"/>
-            </w:pPr>
-            <w:r>
+              <w:rPr>
+                <w:rFonts w:ascii="Consolas" w:hAnsi="Consolas"/>
+              </w:rPr>
+            </w:pPr>
+            <w:r>
+              <w:rPr>
+                <w:rFonts w:ascii="Consolas" w:hAnsi="Consolas"/>
+              </w:rPr>
               <w:t>55</w:t>
             </w:r>
           </w:p>
           <w:p>
             <w:pPr>
               <w:spacing w:line="280" w:lineRule="exact"/>
-            </w:pPr>
-            <w:r>
+              <w:rPr>
+                <w:rFonts w:ascii="Consolas" w:hAnsi="Consolas"/>
+              </w:rPr>
+            </w:pPr>
+            <w:r>
+              <w:rPr>
+                <w:rFonts w:ascii="Consolas" w:hAnsi="Consolas"/>
+              </w:rPr>
               <w:t>56</w:t>
             </w:r>
           </w:p>
           <w:p>
             <w:pPr>
               <w:spacing w:line="280" w:lineRule="exact"/>
-            </w:pPr>
-            <w:r>
+              <w:rPr>
+                <w:rFonts w:ascii="Consolas" w:hAnsi="Consolas"/>
+              </w:rPr>
+            </w:pPr>
+            <w:r>
+              <w:rPr>
+                <w:rFonts w:ascii="Consolas" w:hAnsi="Consolas"/>
+              </w:rPr>
               <w:t>57</w:t>
             </w:r>
           </w:p>
           <w:p>
             <w:pPr>
               <w:spacing w:line="280" w:lineRule="exact"/>
-            </w:pPr>
-            <w:r>
+              <w:rPr>
+                <w:rFonts w:ascii="Consolas" w:hAnsi="Consolas"/>
+              </w:rPr>
+            </w:pPr>
+            <w:r>
+              <w:rPr>
+                <w:rFonts w:ascii="Consolas" w:hAnsi="Consolas"/>
+              </w:rPr>
               <w:t>58</w:t>
             </w:r>
           </w:p>
           <w:p>
             <w:pPr>
               <w:spacing w:line="280" w:lineRule="exact"/>
-            </w:pPr>
-            <w:r>
+              <w:rPr>
+                <w:rFonts w:ascii="Consolas" w:hAnsi="Consolas"/>
+              </w:rPr>
+            </w:pPr>
+            <w:r>
+              <w:rPr>
+                <w:rFonts w:ascii="Consolas" w:hAnsi="Consolas"/>
+              </w:rPr>
               <w:t>59</w:t>
             </w:r>
           </w:p>
           <w:p>
             <w:pPr>
               <w:spacing w:line="280" w:lineRule="exact"/>
-            </w:pPr>
-            <w:r>
+              <w:rPr>
+                <w:rFonts w:ascii="Consolas" w:hAnsi="Consolas"/>
+              </w:rPr>
+            </w:pPr>
+            <w:r>
+              <w:rPr>
+                <w:rFonts w:ascii="Consolas" w:hAnsi="Consolas"/>
+              </w:rPr>
               <w:t>60</w:t>
             </w:r>
           </w:p>
           <w:p>
             <w:pPr>
               <w:spacing w:line="280" w:lineRule="exact"/>
-            </w:pPr>
-            <w:r>
+              <w:rPr>
+                <w:rFonts w:ascii="Consolas" w:hAnsi="Consolas"/>
+              </w:rPr>
+            </w:pPr>
+            <w:r>
+              <w:rPr>
+                <w:rFonts w:ascii="Consolas" w:hAnsi="Consolas"/>
+              </w:rPr>
               <w:t>61</w:t>
             </w:r>
           </w:p>
           <w:p>
             <w:pPr>
               <w:spacing w:line="280" w:lineRule="exact"/>
-            </w:pPr>
-            <w:r>
+              <w:rPr>
+                <w:rFonts w:ascii="Consolas" w:hAnsi="Consolas"/>
+              </w:rPr>
+            </w:pPr>
+            <w:r>
+              <w:rPr>
+                <w:rFonts w:ascii="Consolas" w:hAnsi="Consolas"/>
+              </w:rPr>
               <w:t>62</w:t>
             </w:r>
           </w:p>
           <w:p>
             <w:pPr>
               <w:spacing w:line="280" w:lineRule="exact"/>
-            </w:pPr>
-            <w:r>
+              <w:rPr>
+                <w:rFonts w:ascii="Consolas" w:hAnsi="Consolas"/>
+              </w:rPr>
+            </w:pPr>
+            <w:r>
+              <w:rPr>
+                <w:rFonts w:ascii="Consolas" w:hAnsi="Consolas"/>
+              </w:rPr>
               <w:t>63</w:t>
             </w:r>
           </w:p>
           <w:p>
             <w:pPr>
               <w:spacing w:line="280" w:lineRule="exact"/>
-            </w:pPr>
-            <w:r>
+              <w:rPr>
+                <w:rFonts w:ascii="Consolas" w:hAnsi="Consolas"/>
+              </w:rPr>
+            </w:pPr>
+            <w:r>
+              <w:rPr>
+                <w:rFonts w:ascii="Consolas" w:hAnsi="Consolas"/>
+              </w:rPr>
               <w:t>64</w:t>
             </w:r>
           </w:p>
           <w:p>
             <w:pPr>
               <w:spacing w:line="280" w:lineRule="exact"/>
-            </w:pPr>
-            <w:r>
+              <w:rPr>
+                <w:rFonts w:ascii="Consolas" w:hAnsi="Consolas"/>
+              </w:rPr>
+            </w:pPr>
+            <w:r>
+              <w:rPr>
+                <w:rFonts w:ascii="Consolas" w:hAnsi="Consolas"/>
+              </w:rPr>
               <w:t>65</w:t>
             </w:r>
           </w:p>
           <w:p>
             <w:pPr>
               <w:spacing w:line="280" w:lineRule="exact"/>
-            </w:pPr>
-            <w:r>
+              <w:rPr>
+                <w:rFonts w:ascii="Consolas" w:hAnsi="Consolas"/>
+              </w:rPr>
+            </w:pPr>
+            <w:r>
+              <w:rPr>
+                <w:rFonts w:ascii="Consolas" w:hAnsi="Consolas"/>
+              </w:rPr>
               <w:t>66</w:t>
             </w:r>
           </w:p>
           <w:p>
             <w:pPr>
               <w:spacing w:line="280" w:lineRule="exact"/>
-            </w:pPr>
-            <w:r>
+              <w:rPr>
+                <w:rFonts w:ascii="Consolas" w:hAnsi="Consolas"/>
+              </w:rPr>
+            </w:pPr>
+            <w:r>
+              <w:rPr>
+                <w:rFonts w:ascii="Consolas" w:hAnsi="Consolas"/>
+              </w:rPr>
               <w:t>67</w:t>
             </w:r>
           </w:p>
           <w:p>
             <w:pPr>
               <w:spacing w:line="280" w:lineRule="exact"/>
-            </w:pPr>
-            <w:r>
+              <w:rPr>
+                <w:rFonts w:ascii="Consolas" w:hAnsi="Consolas"/>
+              </w:rPr>
+            </w:pPr>
+            <w:r>
+              <w:rPr>
+                <w:rFonts w:ascii="Consolas" w:hAnsi="Consolas"/>
+              </w:rPr>
               <w:t>68</w:t>
             </w:r>
           </w:p>
           <w:p>
             <w:pPr>
               <w:spacing w:line="280" w:lineRule="exact"/>
-            </w:pPr>
-            <w:r>
+              <w:rPr>
+                <w:rFonts w:ascii="Consolas" w:hAnsi="Consolas"/>
+              </w:rPr>
+            </w:pPr>
+            <w:r>
+              <w:rPr>
+                <w:rFonts w:ascii="Consolas" w:hAnsi="Consolas"/>
+              </w:rPr>
               <w:t>69</w:t>
             </w:r>
           </w:p>
           <w:p>
             <w:pPr>
               <w:spacing w:line="280" w:lineRule="exact"/>
-            </w:pPr>
-            <w:r>
+              <w:rPr>
+                <w:rFonts w:ascii="Consolas" w:hAnsi="Consolas"/>
+              </w:rPr>
+            </w:pPr>
+            <w:r>
+              <w:rPr>
+                <w:rFonts w:ascii="Consolas" w:hAnsi="Consolas"/>
+              </w:rPr>
               <w:lastRenderedPageBreak/>
               <w:t>70</w:t>
             </w:r>
@@ -4514,304 +4943,532 @@
           <w:p>
             <w:pPr>
               <w:spacing w:line="280" w:lineRule="exact"/>
-            </w:pPr>
-            <w:r>
+              <w:rPr>
+                <w:rFonts w:ascii="Consolas" w:hAnsi="Consolas"/>
+              </w:rPr>
+            </w:pPr>
+            <w:r>
+              <w:rPr>
+                <w:rFonts w:ascii="Consolas" w:hAnsi="Consolas"/>
+              </w:rPr>
               <w:t>71</w:t>
             </w:r>
           </w:p>
           <w:p>
             <w:pPr>
               <w:spacing w:line="280" w:lineRule="exact"/>
-            </w:pPr>
-            <w:r>
+              <w:rPr>
+                <w:rFonts w:ascii="Consolas" w:hAnsi="Consolas"/>
+              </w:rPr>
+            </w:pPr>
+            <w:r>
+              <w:rPr>
+                <w:rFonts w:ascii="Consolas" w:hAnsi="Consolas"/>
+              </w:rPr>
               <w:t>72</w:t>
             </w:r>
           </w:p>
           <w:p>
             <w:pPr>
               <w:spacing w:line="280" w:lineRule="exact"/>
-            </w:pPr>
-            <w:r>
+              <w:rPr>
+                <w:rFonts w:ascii="Consolas" w:hAnsi="Consolas"/>
+              </w:rPr>
+            </w:pPr>
+            <w:r>
+              <w:rPr>
+                <w:rFonts w:ascii="Consolas" w:hAnsi="Consolas"/>
+              </w:rPr>
               <w:t>73</w:t>
             </w:r>
           </w:p>
           <w:p>
             <w:pPr>
               <w:spacing w:line="280" w:lineRule="exact"/>
-            </w:pPr>
-            <w:r>
+              <w:rPr>
+                <w:rFonts w:ascii="Consolas" w:hAnsi="Consolas"/>
+              </w:rPr>
+            </w:pPr>
+            <w:r>
+              <w:rPr>
+                <w:rFonts w:ascii="Consolas" w:hAnsi="Consolas"/>
+              </w:rPr>
               <w:t>74</w:t>
             </w:r>
           </w:p>
           <w:p>
             <w:pPr>
               <w:spacing w:line="280" w:lineRule="exact"/>
-            </w:pPr>
-            <w:r>
+              <w:rPr>
+                <w:rFonts w:ascii="Consolas" w:hAnsi="Consolas"/>
+              </w:rPr>
+            </w:pPr>
+            <w:r>
+              <w:rPr>
+                <w:rFonts w:ascii="Consolas" w:hAnsi="Consolas"/>
+              </w:rPr>
               <w:t>75</w:t>
             </w:r>
           </w:p>
           <w:p>
             <w:pPr>
               <w:spacing w:line="280" w:lineRule="exact"/>
-            </w:pPr>
-            <w:r>
+              <w:rPr>
+                <w:rFonts w:ascii="Consolas" w:hAnsi="Consolas"/>
+              </w:rPr>
+            </w:pPr>
+            <w:r>
+              <w:rPr>
+                <w:rFonts w:ascii="Consolas" w:hAnsi="Consolas"/>
+              </w:rPr>
               <w:t>76</w:t>
             </w:r>
           </w:p>
           <w:p>
             <w:pPr>
               <w:spacing w:line="280" w:lineRule="exact"/>
-            </w:pPr>
-            <w:r>
+              <w:rPr>
+                <w:rFonts w:ascii="Consolas" w:hAnsi="Consolas"/>
+              </w:rPr>
+            </w:pPr>
+            <w:r>
+              <w:rPr>
+                <w:rFonts w:ascii="Consolas" w:hAnsi="Consolas"/>
+              </w:rPr>
               <w:t>77</w:t>
             </w:r>
           </w:p>
           <w:p>
             <w:pPr>
               <w:spacing w:line="280" w:lineRule="exact"/>
-            </w:pPr>
-            <w:r>
+              <w:rPr>
+                <w:rFonts w:ascii="Consolas" w:hAnsi="Consolas"/>
+              </w:rPr>
+            </w:pPr>
+            <w:r>
+              <w:rPr>
+                <w:rFonts w:ascii="Consolas" w:hAnsi="Consolas"/>
+              </w:rPr>
               <w:t>78</w:t>
             </w:r>
           </w:p>
           <w:p>
             <w:pPr>
               <w:spacing w:line="280" w:lineRule="exact"/>
-            </w:pPr>
-            <w:r>
+              <w:rPr>
+                <w:rFonts w:ascii="Consolas" w:hAnsi="Consolas"/>
+              </w:rPr>
+            </w:pPr>
+            <w:r>
+              <w:rPr>
+                <w:rFonts w:ascii="Consolas" w:hAnsi="Consolas"/>
+              </w:rPr>
               <w:t>79</w:t>
             </w:r>
           </w:p>
           <w:p>
             <w:pPr>
               <w:spacing w:line="280" w:lineRule="exact"/>
-            </w:pPr>
-            <w:r>
+              <w:rPr>
+                <w:rFonts w:ascii="Consolas" w:hAnsi="Consolas"/>
+              </w:rPr>
+            </w:pPr>
+            <w:r>
+              <w:rPr>
+                <w:rFonts w:ascii="Consolas" w:hAnsi="Consolas"/>
+              </w:rPr>
               <w:t>80</w:t>
             </w:r>
           </w:p>
           <w:p>
             <w:pPr>
               <w:spacing w:line="280" w:lineRule="exact"/>
-            </w:pPr>
-            <w:r>
+              <w:rPr>
+                <w:rFonts w:ascii="Consolas" w:hAnsi="Consolas"/>
+              </w:rPr>
+            </w:pPr>
+            <w:r>
+              <w:rPr>
+                <w:rFonts w:ascii="Consolas" w:hAnsi="Consolas"/>
+              </w:rPr>
               <w:t>81</w:t>
             </w:r>
           </w:p>
           <w:p>
             <w:pPr>
               <w:spacing w:line="280" w:lineRule="exact"/>
-            </w:pPr>
-            <w:r>
+              <w:rPr>
+                <w:rFonts w:ascii="Consolas" w:hAnsi="Consolas"/>
+              </w:rPr>
+            </w:pPr>
+            <w:r>
+              <w:rPr>
+                <w:rFonts w:ascii="Consolas" w:hAnsi="Consolas"/>
+              </w:rPr>
               <w:t>82</w:t>
             </w:r>
           </w:p>
           <w:p>
             <w:pPr>
               <w:spacing w:line="280" w:lineRule="exact"/>
-            </w:pPr>
-            <w:r>
+              <w:rPr>
+                <w:rFonts w:ascii="Consolas" w:hAnsi="Consolas"/>
+              </w:rPr>
+            </w:pPr>
+            <w:r>
+              <w:rPr>
+                <w:rFonts w:ascii="Consolas" w:hAnsi="Consolas"/>
+              </w:rPr>
               <w:t>83</w:t>
             </w:r>
           </w:p>
           <w:p>
             <w:pPr>
               <w:spacing w:line="280" w:lineRule="exact"/>
-            </w:pPr>
-            <w:r>
+              <w:rPr>
+                <w:rFonts w:ascii="Consolas" w:hAnsi="Consolas"/>
+              </w:rPr>
+            </w:pPr>
+            <w:r>
+              <w:rPr>
+                <w:rFonts w:ascii="Consolas" w:hAnsi="Consolas"/>
+              </w:rPr>
               <w:t>84</w:t>
             </w:r>
           </w:p>
           <w:p>
             <w:pPr>
               <w:spacing w:line="280" w:lineRule="exact"/>
-            </w:pPr>
-            <w:r>
+              <w:rPr>
+                <w:rFonts w:ascii="Consolas" w:hAnsi="Consolas"/>
+              </w:rPr>
+            </w:pPr>
+            <w:r>
+              <w:rPr>
+                <w:rFonts w:ascii="Consolas" w:hAnsi="Consolas"/>
+              </w:rPr>
               <w:t>85</w:t>
             </w:r>
           </w:p>
           <w:p>
             <w:pPr>
               <w:spacing w:line="280" w:lineRule="exact"/>
-            </w:pPr>
-            <w:r>
+              <w:rPr>
+                <w:rFonts w:ascii="Consolas" w:hAnsi="Consolas"/>
+              </w:rPr>
+            </w:pPr>
+            <w:r>
+              <w:rPr>
+                <w:rFonts w:ascii="Consolas" w:hAnsi="Consolas"/>
+              </w:rPr>
               <w:t>86</w:t>
             </w:r>
           </w:p>
           <w:p>
             <w:pPr>
               <w:spacing w:line="280" w:lineRule="exact"/>
-            </w:pPr>
-            <w:r>
+              <w:rPr>
+                <w:rFonts w:ascii="Consolas" w:hAnsi="Consolas"/>
+              </w:rPr>
+            </w:pPr>
+            <w:r>
+              <w:rPr>
+                <w:rFonts w:ascii="Consolas" w:hAnsi="Consolas"/>
+              </w:rPr>
               <w:t>87</w:t>
             </w:r>
           </w:p>
           <w:p>
             <w:pPr>
               <w:spacing w:line="280" w:lineRule="exact"/>
-            </w:pPr>
-            <w:r>
+              <w:rPr>
+                <w:rFonts w:ascii="Consolas" w:hAnsi="Consolas"/>
+              </w:rPr>
+            </w:pPr>
+            <w:r>
+              <w:rPr>
+                <w:rFonts w:ascii="Consolas" w:hAnsi="Consolas"/>
+              </w:rPr>
               <w:t>88</w:t>
             </w:r>
           </w:p>
           <w:p>
             <w:pPr>
               <w:spacing w:line="280" w:lineRule="exact"/>
-            </w:pPr>
-            <w:r>
+              <w:rPr>
+                <w:rFonts w:ascii="Consolas" w:hAnsi="Consolas"/>
+              </w:rPr>
+            </w:pPr>
+            <w:r>
+              <w:rPr>
+                <w:rFonts w:ascii="Consolas" w:hAnsi="Consolas"/>
+              </w:rPr>
               <w:t>89</w:t>
             </w:r>
           </w:p>
           <w:p>
             <w:pPr>
               <w:spacing w:line="280" w:lineRule="exact"/>
-            </w:pPr>
-            <w:r>
+              <w:rPr>
+                <w:rFonts w:ascii="Consolas" w:hAnsi="Consolas"/>
+              </w:rPr>
+            </w:pPr>
+            <w:r>
+              <w:rPr>
+                <w:rFonts w:ascii="Consolas" w:hAnsi="Consolas"/>
+              </w:rPr>
               <w:t>90</w:t>
             </w:r>
           </w:p>
           <w:p>
             <w:pPr>
               <w:spacing w:line="280" w:lineRule="exact"/>
-            </w:pPr>
-            <w:r>
+              <w:rPr>
+                <w:rFonts w:ascii="Consolas" w:hAnsi="Consolas"/>
+              </w:rPr>
+            </w:pPr>
+            <w:r>
+              <w:rPr>
+                <w:rFonts w:ascii="Consolas" w:hAnsi="Consolas"/>
+              </w:rPr>
               <w:t>91</w:t>
             </w:r>
           </w:p>
           <w:p>
             <w:pPr>
               <w:spacing w:line="280" w:lineRule="exact"/>
-            </w:pPr>
-            <w:r>
+              <w:rPr>
+                <w:rFonts w:ascii="Consolas" w:hAnsi="Consolas"/>
+              </w:rPr>
+            </w:pPr>
+            <w:r>
+              <w:rPr>
+                <w:rFonts w:ascii="Consolas" w:hAnsi="Consolas"/>
+              </w:rPr>
               <w:t>92</w:t>
             </w:r>
           </w:p>
           <w:p>
             <w:pPr>
               <w:spacing w:line="280" w:lineRule="exact"/>
-            </w:pPr>
-            <w:r>
+              <w:rPr>
+                <w:rFonts w:ascii="Consolas" w:hAnsi="Consolas"/>
+              </w:rPr>
+            </w:pPr>
+            <w:r>
+              <w:rPr>
+                <w:rFonts w:ascii="Consolas" w:hAnsi="Consolas"/>
+              </w:rPr>
               <w:t>93</w:t>
             </w:r>
           </w:p>
           <w:p>
             <w:pPr>
               <w:spacing w:line="280" w:lineRule="exact"/>
-            </w:pPr>
-            <w:r>
+              <w:rPr>
+                <w:rFonts w:ascii="Consolas" w:hAnsi="Consolas"/>
+              </w:rPr>
+            </w:pPr>
+            <w:r>
+              <w:rPr>
+                <w:rFonts w:ascii="Consolas" w:hAnsi="Consolas"/>
+              </w:rPr>
               <w:t>94</w:t>
             </w:r>
           </w:p>
           <w:p>
             <w:pPr>
               <w:spacing w:line="280" w:lineRule="exact"/>
-            </w:pPr>
-            <w:r>
+              <w:rPr>
+                <w:rFonts w:ascii="Consolas" w:hAnsi="Consolas"/>
+              </w:rPr>
+            </w:pPr>
+            <w:r>
+              <w:rPr>
+                <w:rFonts w:ascii="Consolas" w:hAnsi="Consolas"/>
+              </w:rPr>
               <w:t>95</w:t>
             </w:r>
           </w:p>
           <w:p>
             <w:pPr>
               <w:spacing w:line="280" w:lineRule="exact"/>
-            </w:pPr>
-            <w:r>
+              <w:rPr>
+                <w:rFonts w:ascii="Consolas" w:hAnsi="Consolas"/>
+              </w:rPr>
+            </w:pPr>
+            <w:r>
+              <w:rPr>
+                <w:rFonts w:ascii="Consolas" w:hAnsi="Consolas"/>
+              </w:rPr>
               <w:t>96</w:t>
             </w:r>
           </w:p>
           <w:p>
             <w:pPr>
               <w:spacing w:line="280" w:lineRule="exact"/>
-            </w:pPr>
-            <w:r>
+              <w:rPr>
+                <w:rFonts w:ascii="Consolas" w:hAnsi="Consolas"/>
+              </w:rPr>
+            </w:pPr>
+            <w:r>
+              <w:rPr>
+                <w:rFonts w:ascii="Consolas" w:hAnsi="Consolas"/>
+              </w:rPr>
               <w:t>97</w:t>
             </w:r>
           </w:p>
           <w:p>
             <w:pPr>
               <w:spacing w:line="280" w:lineRule="exact"/>
-            </w:pPr>
-            <w:r>
+              <w:rPr>
+                <w:rFonts w:ascii="Consolas" w:hAnsi="Consolas"/>
+              </w:rPr>
+            </w:pPr>
+            <w:r>
+              <w:rPr>
+                <w:rFonts w:ascii="Consolas" w:hAnsi="Consolas"/>
+              </w:rPr>
               <w:t>98</w:t>
             </w:r>
           </w:p>
           <w:p>
             <w:pPr>
               <w:spacing w:line="280" w:lineRule="exact"/>
-            </w:pPr>
-            <w:r>
+              <w:rPr>
+                <w:rFonts w:ascii="Consolas" w:hAnsi="Consolas"/>
+              </w:rPr>
+            </w:pPr>
+            <w:r>
+              <w:rPr>
+                <w:rFonts w:ascii="Consolas" w:hAnsi="Consolas"/>
+              </w:rPr>
               <w:t>99</w:t>
             </w:r>
           </w:p>
           <w:p>
             <w:pPr>
               <w:spacing w:line="280" w:lineRule="exact"/>
-            </w:pPr>
-            <w:r>
+              <w:rPr>
+                <w:rFonts w:ascii="Consolas" w:hAnsi="Consolas"/>
+              </w:rPr>
+            </w:pPr>
+            <w:r>
+              <w:rPr>
+                <w:rFonts w:ascii="Consolas" w:hAnsi="Consolas"/>
+              </w:rPr>
               <w:t>100</w:t>
             </w:r>
           </w:p>
           <w:p>
             <w:pPr>
               <w:spacing w:line="280" w:lineRule="exact"/>
-            </w:pPr>
-            <w:r>
+              <w:rPr>
+                <w:rFonts w:ascii="Consolas" w:hAnsi="Consolas"/>
+              </w:rPr>
+            </w:pPr>
+            <w:r>
+              <w:rPr>
+                <w:rFonts w:ascii="Consolas" w:hAnsi="Consolas"/>
+              </w:rPr>
               <w:t>101</w:t>
             </w:r>
           </w:p>
           <w:p>
             <w:pPr>
               <w:spacing w:line="280" w:lineRule="exact"/>
-            </w:pPr>
-            <w:r>
+              <w:rPr>
+                <w:rFonts w:ascii="Consolas" w:hAnsi="Consolas"/>
+              </w:rPr>
+            </w:pPr>
+            <w:r>
+              <w:rPr>
+                <w:rFonts w:ascii="Consolas" w:hAnsi="Consolas"/>
+              </w:rPr>
               <w:t>102</w:t>
             </w:r>
           </w:p>
           <w:p>
             <w:pPr>
               <w:spacing w:line="280" w:lineRule="exact"/>
-            </w:pPr>
-            <w:r>
+              <w:rPr>
+                <w:rFonts w:ascii="Consolas" w:hAnsi="Consolas"/>
+              </w:rPr>
+            </w:pPr>
+            <w:r>
+              <w:rPr>
+                <w:rFonts w:ascii="Consolas" w:hAnsi="Consolas"/>
+              </w:rPr>
               <w:t>103</w:t>
             </w:r>
           </w:p>
           <w:p>
             <w:pPr>
               <w:spacing w:line="280" w:lineRule="exact"/>
-            </w:pPr>
-            <w:r>
+              <w:rPr>
+                <w:rFonts w:ascii="Consolas" w:hAnsi="Consolas"/>
+              </w:rPr>
+            </w:pPr>
+            <w:r>
+              <w:rPr>
+                <w:rFonts w:ascii="Consolas" w:hAnsi="Consolas"/>
+              </w:rPr>
               <w:t>104</w:t>
             </w:r>
           </w:p>
           <w:p>
             <w:pPr>
               <w:spacing w:line="280" w:lineRule="exact"/>
-            </w:pPr>
-            <w:r>
+              <w:rPr>
+                <w:rFonts w:ascii="Consolas" w:hAnsi="Consolas"/>
+              </w:rPr>
+            </w:pPr>
+            <w:r>
+              <w:rPr>
+                <w:rFonts w:ascii="Consolas" w:hAnsi="Consolas"/>
+              </w:rPr>
               <w:t>105</w:t>
             </w:r>
           </w:p>
           <w:p>
             <w:pPr>
               <w:spacing w:line="280" w:lineRule="exact"/>
-            </w:pPr>
-            <w:r>
+              <w:rPr>
+                <w:rFonts w:ascii="Consolas" w:hAnsi="Consolas"/>
+              </w:rPr>
+            </w:pPr>
+            <w:r>
+              <w:rPr>
+                <w:rFonts w:ascii="Consolas" w:hAnsi="Consolas"/>
+              </w:rPr>
               <w:t>106</w:t>
             </w:r>
           </w:p>
           <w:p>
             <w:pPr>
               <w:spacing w:line="280" w:lineRule="exact"/>
-            </w:pPr>
-            <w:r>
+              <w:rPr>
+                <w:rFonts w:ascii="Consolas" w:hAnsi="Consolas"/>
+              </w:rPr>
+            </w:pPr>
+            <w:r>
+              <w:rPr>
+                <w:rFonts w:ascii="Consolas" w:hAnsi="Consolas"/>
+              </w:rPr>
               <w:t>107</w:t>
             </w:r>
           </w:p>
           <w:p>
             <w:pPr>
               <w:spacing w:line="280" w:lineRule="exact"/>
-            </w:pPr>
-            <w:r>
+              <w:rPr>
+                <w:rFonts w:ascii="Consolas" w:hAnsi="Consolas"/>
+              </w:rPr>
+            </w:pPr>
+            <w:r>
+              <w:rPr>
+                <w:rFonts w:ascii="Consolas" w:hAnsi="Consolas"/>
+              </w:rPr>
               <w:t>108</w:t>
             </w:r>
           </w:p>
@@ -4819,10 +5476,13 @@
             <w:pPr>
               <w:spacing w:line="280" w:lineRule="exact"/>
               <w:rPr>
-                <w:rFonts w:hint="eastAsia"/>
-              </w:rPr>
-            </w:pPr>
-            <w:r>
+                <w:rFonts w:ascii="Consolas" w:hAnsi="Consolas"/>
+              </w:rPr>
+            </w:pPr>
+            <w:r>
+              <w:rPr>
+                <w:rFonts w:ascii="Consolas" w:hAnsi="Consolas"/>
+              </w:rPr>
               <w:t>109</w:t>
             </w:r>
           </w:p>
@@ -10135,7 +10795,7 @@
               <w:shd w:val="clear" w:color="auto" w:fill="E5E5E5"/>
               <w:spacing w:line="280" w:lineRule="exact"/>
               <w:rPr>
-                <w:rFonts w:ascii="Consolas" w:hAnsi="Consolas" w:hint="eastAsia"/>
+                <w:rFonts w:ascii="Consolas" w:hAnsi="Consolas"/>
                 <w:color w:val="000000"/>
                 <w:sz w:val="20"/>
                 <w:szCs w:val="20"/>
@@ -10169,13 +10829,6 @@
         </w:tc>
       </w:tr>
     </w:tbl>
-    <w:p>
-      <w:pPr>
-        <w:rPr>
-          <w:rFonts w:hint="eastAsia"/>
-        </w:rPr>
-      </w:pPr>
-    </w:p>
     <w:p>
       <w:pPr>
         <w:rPr>
@@ -10194,6 +10847,9 @@
     <w:p>
       <w:pPr>
         <w:pStyle w:val="EndNoteBibliography"/>
+        <w:rPr>
+          <w:sz w:val="24"/>
+        </w:rPr>
       </w:pPr>
       <w:r>
         <w:rPr>
@@ -10216,83 +10872,116 @@
       <w:r>
         <w:rPr>
           <w:rFonts w:hint="eastAsia"/>
+          <w:sz w:val="24"/>
         </w:rPr>
         <w:t>[1]</w:t>
       </w:r>
       <w:r>
         <w:rPr>
           <w:rFonts w:hint="eastAsia"/>
+          <w:sz w:val="24"/>
         </w:rPr>
         <w:tab/>
       </w:r>
       <w:r>
         <w:rPr>
           <w:rFonts w:hint="eastAsia"/>
+          <w:sz w:val="24"/>
         </w:rPr>
         <w:t>田丰</w:t>
       </w:r>
       <w:r>
         <w:rPr>
           <w:rFonts w:hint="eastAsia"/>
+          <w:sz w:val="24"/>
         </w:rPr>
         <w:t xml:space="preserve">, </w:t>
       </w:r>
       <w:r>
         <w:rPr>
           <w:rFonts w:hint="eastAsia"/>
+          <w:sz w:val="24"/>
         </w:rPr>
         <w:t>张运清</w:t>
       </w:r>
       <w:r>
         <w:rPr>
           <w:rFonts w:hint="eastAsia"/>
+          <w:sz w:val="24"/>
         </w:rPr>
         <w:t xml:space="preserve">. </w:t>
       </w:r>
       <w:r>
         <w:rPr>
           <w:rFonts w:hint="eastAsia"/>
+          <w:sz w:val="24"/>
         </w:rPr>
         <w:t>图与网络流理论</w:t>
       </w:r>
       <w:r>
         <w:rPr>
           <w:rFonts w:hint="eastAsia"/>
+          <w:sz w:val="24"/>
         </w:rPr>
         <w:t xml:space="preserve"> [M]. 2nd ed. </w:t>
       </w:r>
       <w:r>
         <w:rPr>
           <w:rFonts w:hint="eastAsia"/>
+          <w:sz w:val="24"/>
         </w:rPr>
         <w:t>北京</w:t>
       </w:r>
       <w:r>
         <w:rPr>
           <w:rFonts w:hint="eastAsia"/>
+          <w:sz w:val="24"/>
         </w:rPr>
         <w:t xml:space="preserve">: </w:t>
       </w:r>
       <w:r>
         <w:rPr>
           <w:rFonts w:hint="eastAsia"/>
+          <w:sz w:val="24"/>
         </w:rPr>
         <w:t>科学出版社</w:t>
       </w:r>
       <w:r>
         <w:rPr>
           <w:rFonts w:hint="eastAsia"/>
+          <w:sz w:val="24"/>
         </w:rPr>
         <w:t>, 2015.</w:t>
       </w:r>
     </w:p>
     <w:p>
+      <w:pPr>
+        <w:rPr>
+          <w:rFonts w:hint="eastAsia"/>
+        </w:rPr>
+      </w:pPr>
       <w:r>
         <w:fldChar w:fldCharType="end"/>
       </w:r>
+      <w:r>
+        <w:t>[2]</w:t>
+      </w:r>
+      <w:r>
+        <w:tab/>
+      </w:r>
+      <w:hyperlink r:id="rId10" w:history="1">
+        <w:r>
+          <w:rPr>
+            <w:rStyle w:val="af3"/>
+          </w:rPr>
+          <w:t>https://github.com/dkulig/fleury-algorithm</w:t>
+        </w:r>
+      </w:hyperlink>
+      <w:bookmarkStart w:id="0" w:name="_GoBack"/>
+      <w:bookmarkEnd w:id="0"/>
     </w:p>
     <w:sectPr>
-      <w:headerReference w:type="default" r:id="rId10"/>
+      <w:headerReference w:type="default" r:id="rId11"/>
       <w:footnotePr>
         <w:pos w:val="beneathText"/>
       </w:footnotePr>
@@ -10347,6 +11036,7 @@
           <w:docPartUnique/>
         </w:docPartObj>
       </w:sdtPr>
+      <w:sdtEndPr/>
       <w:sdtContent>
         <w:r>
           <w:rPr>
@@ -15791,7 +16481,7 @@
 </file>
 
 <file path=customXml/itemProps1.xml><?xml version="1.0" encoding="utf-8"?>
-<ds:datastoreItem xmlns:ds="http://schemas.openxmlformats.org/officeDocument/2006/customXml" ds:itemID="{13763594-5A26-4761-9EE9-1ED0A5F85467}">
+<ds:datastoreItem xmlns:ds="http://schemas.openxmlformats.org/officeDocument/2006/customXml" ds:itemID="{F78ED0D6-45E8-40F2-846B-E7242C21C0AC}">
   <ds:schemaRefs>
     <ds:schemaRef ds:uri="http://schemas.openxmlformats.org/officeDocument/2006/bibliography"/>
   </ds:schemaRefs>

</xml_diff>